<commit_message>
Added a PPT for Final Viva! ✨
</commit_message>
<xml_diff>
--- a/documents/Dissertation/Dissertation.docx
+++ b/documents/Dissertation/Dissertation.docx
@@ -2,8 +2,16 @@
 <file path=word/document.xml><?xml version="1.0" encoding="utf-8"?>
 <w:document xmlns:wpc="http://schemas.microsoft.com/office/word/2010/wordprocessingCanvas" xmlns:cx="http://schemas.microsoft.com/office/drawing/2014/chartex" xmlns:cx1="http://schemas.microsoft.com/office/drawing/2015/9/8/chartex" xmlns:cx2="http://schemas.microsoft.com/office/drawing/2015/10/21/chartex" xmlns:cx3="http://schemas.microsoft.com/office/drawing/2016/5/9/chartex" xmlns:cx4="http://schemas.microsoft.com/office/drawing/2016/5/10/chartex" xmlns:cx5="http://schemas.microsoft.com/office/drawing/2016/5/11/chartex" xmlns:cx6="http://schemas.microsoft.com/office/drawing/2016/5/12/chartex" xmlns:cx7="http://schemas.microsoft.com/office/drawing/2016/5/13/chartex" xmlns:cx8="http://schemas.microsoft.com/office/drawing/2016/5/14/chartex" xmlns:mc="http://schemas.openxmlformats.org/markup-compatibility/2006" xmlns:aink="http://schemas.microsoft.com/office/drawing/2016/ink" xmlns:am3d="http://schemas.microsoft.com/office/drawing/2017/model3d" xmlns:o="urn:schemas-microsoft-com:office:office" xmlns:oel="http://schemas.microsoft.com/office/2019/extlst" xmlns:r="http://schemas.openxmlformats.org/officeDocument/2006/relationships" xmlns:m="http://schemas.openxmlformats.org/officeDocument/2006/math" xmlns:v="urn:schemas-microsoft-com:vml" xmlns:wp14="http://schemas.microsoft.com/office/word/2010/wordprocessingDrawing" xmlns:wp="http://schemas.openxmlformats.org/drawingml/2006/wordprocessingDrawing" xmlns:w10="urn:schemas-microsoft-com:office:word" xmlns:w="http://schemas.openxmlformats.org/wordprocessingml/2006/main" xmlns:w14="http://schemas.microsoft.com/office/word/2010/wordml" xmlns:w15="http://schemas.microsoft.com/office/word/2012/wordml" xmlns:w16cex="http://schemas.microsoft.com/office/word/2018/wordml/cex" xmlns:w16cid="http://schemas.microsoft.com/office/word/2016/wordml/cid" xmlns:w16="http://schemas.microsoft.com/office/word/2018/wordml" xmlns:w16sdtdh="http://schemas.microsoft.com/office/word/2020/wordml/sdtdatahash" xmlns:w16se="http://schemas.microsoft.com/office/word/2015/wordml/symex" xmlns:wpg="http://schemas.microsoft.com/office/word/2010/wordprocessingGroup" xmlns:wpi="http://schemas.microsoft.com/office/word/2010/wordprocessingInk" xmlns:wne="http://schemas.microsoft.com/office/word/2006/wordml" xmlns:wps="http://schemas.microsoft.com/office/word/2010/wordprocessingShape" mc:Ignorable="w14 w15 w16se w16cid w16 w16cex w16sdtdh wp14">
   <w:body>
-    <w:bookmarkStart w:id="0" w:name="_Hlk103355280" w:displacedByCustomXml="next"/>
-    <w:bookmarkEnd w:id="0" w:displacedByCustomXml="next"/>
+    <w:p>
+      <w:pPr>
+        <w:pStyle w:val="NoSpacing"/>
+        <w:spacing w:before="1540" w:after="240"/>
+        <w:rPr>
+          <w:rFonts w:eastAsiaTheme="minorHAnsi"/>
+          <w:color w:val="5B9BD5" w:themeColor="accent1"/>
+        </w:rPr>
+      </w:pPr>
+    </w:p>
     <w:sdt>
       <w:sdtPr>
         <w:rPr>
@@ -1634,11 +1642,11 @@
       <w:pPr>
         <w:pStyle w:val="Heading1"/>
       </w:pPr>
-      <w:bookmarkStart w:id="1" w:name="_Toc103441058"/>
+      <w:bookmarkStart w:id="0" w:name="_Toc103441058"/>
       <w:r>
         <w:t>Table of Figures</w:t>
       </w:r>
-      <w:bookmarkEnd w:id="1"/>
+      <w:bookmarkEnd w:id="0"/>
     </w:p>
     <w:p>
       <w:pPr>
@@ -3050,12 +3058,12 @@
         <w:pStyle w:val="Heading1"/>
         <w:jc w:val="both"/>
       </w:pPr>
-      <w:bookmarkStart w:id="2" w:name="_Toc103441059"/>
+      <w:bookmarkStart w:id="1" w:name="_Toc103441059"/>
       <w:r>
         <w:lastRenderedPageBreak/>
         <w:t>Abstract</w:t>
       </w:r>
-      <w:bookmarkEnd w:id="2"/>
+      <w:bookmarkEnd w:id="1"/>
     </w:p>
     <w:p>
       <w:pPr>
@@ -3097,11 +3105,11 @@
         <w:pStyle w:val="Heading1"/>
         <w:jc w:val="both"/>
       </w:pPr>
-      <w:bookmarkStart w:id="3" w:name="_Toc103441060"/>
+      <w:bookmarkStart w:id="2" w:name="_Toc103441060"/>
       <w:r>
         <w:t>Introduction</w:t>
       </w:r>
-      <w:bookmarkEnd w:id="3"/>
+      <w:bookmarkEnd w:id="2"/>
     </w:p>
     <w:p>
       <w:pPr>
@@ -3216,12 +3224,12 @@
         <w:pStyle w:val="Heading1"/>
         <w:jc w:val="both"/>
       </w:pPr>
-      <w:bookmarkStart w:id="4" w:name="_Toc103441061"/>
+      <w:bookmarkStart w:id="3" w:name="_Toc103441061"/>
       <w:r>
         <w:lastRenderedPageBreak/>
         <w:t>Literature Review</w:t>
       </w:r>
-      <w:bookmarkEnd w:id="4"/>
+      <w:bookmarkEnd w:id="3"/>
     </w:p>
     <w:p>
       <w:pPr>
@@ -3502,11 +3510,11 @@
       <w:pPr>
         <w:pStyle w:val="Heading2"/>
       </w:pPr>
-      <w:bookmarkStart w:id="5" w:name="_Toc103441062"/>
+      <w:bookmarkStart w:id="4" w:name="_Toc103441062"/>
       <w:r>
         <w:t>Risk-based Authentication</w:t>
       </w:r>
-      <w:bookmarkEnd w:id="5"/>
+      <w:bookmarkEnd w:id="4"/>
     </w:p>
     <w:p>
       <w:pPr>
@@ -4808,11 +4816,11 @@
       <w:pPr>
         <w:pStyle w:val="Heading2"/>
       </w:pPr>
-      <w:bookmarkStart w:id="6" w:name="_Toc103441063"/>
+      <w:bookmarkStart w:id="5" w:name="_Toc103441063"/>
       <w:r>
         <w:t>Biometric Approach to MFA</w:t>
       </w:r>
-      <w:bookmarkEnd w:id="6"/>
+      <w:bookmarkEnd w:id="5"/>
     </w:p>
     <w:p>
       <w:pPr>
@@ -5033,11 +5041,11 @@
         <w:pStyle w:val="Heading1"/>
         <w:jc w:val="both"/>
       </w:pPr>
-      <w:bookmarkStart w:id="7" w:name="_Toc103441064"/>
+      <w:bookmarkStart w:id="6" w:name="_Toc103441064"/>
       <w:r>
         <w:t>Implementation</w:t>
       </w:r>
-      <w:bookmarkEnd w:id="7"/>
+      <w:bookmarkEnd w:id="6"/>
     </w:p>
     <w:p>
       <w:pPr>
@@ -5052,13 +5060,13 @@
         <w:pStyle w:val="Heading2"/>
         <w:jc w:val="both"/>
       </w:pPr>
-      <w:bookmarkStart w:id="8" w:name="_Toc99966785"/>
-      <w:bookmarkStart w:id="9" w:name="_Toc103441065"/>
+      <w:bookmarkStart w:id="7" w:name="_Toc99966785"/>
+      <w:bookmarkStart w:id="8" w:name="_Toc103441065"/>
       <w:r>
         <w:t>The 2FA Playground</w:t>
       </w:r>
+      <w:bookmarkEnd w:id="7"/>
       <w:bookmarkEnd w:id="8"/>
-      <w:bookmarkEnd w:id="9"/>
     </w:p>
     <w:p>
       <w:pPr>
@@ -9506,22 +9514,35 @@
         <w:pStyle w:val="Caption"/>
         <w:jc w:val="center"/>
       </w:pPr>
-      <w:bookmarkStart w:id="10" w:name="_Toc103383971"/>
+      <w:bookmarkStart w:id="9" w:name="_Toc103383971"/>
       <w:r>
         <w:t xml:space="preserve">Figure </w:t>
       </w:r>
-      <w:fldSimple w:instr=" SEQ Figure \* ARABIC ">
-        <w:r>
-          <w:rPr>
-            <w:noProof/>
-          </w:rPr>
-          <w:t>1</w:t>
-        </w:r>
-      </w:fldSimple>
+      <w:r>
+        <w:fldChar w:fldCharType="begin"/>
+      </w:r>
+      <w:r>
+        <w:instrText xml:space="preserve"> SEQ Figure \* ARABIC </w:instrText>
+      </w:r>
+      <w:r>
+        <w:fldChar w:fldCharType="separate"/>
+      </w:r>
+      <w:r>
+        <w:rPr>
+          <w:noProof/>
+        </w:rPr>
+        <w:t>1</w:t>
+      </w:r>
+      <w:r>
+        <w:rPr>
+          <w:noProof/>
+        </w:rPr>
+        <w:fldChar w:fldCharType="end"/>
+      </w:r>
       <w:r>
         <w:t xml:space="preserve"> - Login Page.</w:t>
       </w:r>
-      <w:bookmarkEnd w:id="10"/>
+      <w:bookmarkEnd w:id="9"/>
     </w:p>
     <w:p>
       <w:pPr>
@@ -9941,22 +9962,35 @@
         <w:pStyle w:val="Caption"/>
         <w:jc w:val="center"/>
       </w:pPr>
-      <w:bookmarkStart w:id="11" w:name="_Toc103383972"/>
+      <w:bookmarkStart w:id="10" w:name="_Toc103383972"/>
       <w:r>
         <w:t xml:space="preserve">Figure </w:t>
       </w:r>
-      <w:fldSimple w:instr=" SEQ Figure \* ARABIC ">
-        <w:r>
-          <w:rPr>
-            <w:noProof/>
-          </w:rPr>
-          <w:t>2</w:t>
-        </w:r>
-      </w:fldSimple>
+      <w:r>
+        <w:fldChar w:fldCharType="begin"/>
+      </w:r>
+      <w:r>
+        <w:instrText xml:space="preserve"> SEQ Figure \* ARABIC </w:instrText>
+      </w:r>
+      <w:r>
+        <w:fldChar w:fldCharType="separate"/>
+      </w:r>
+      <w:r>
+        <w:rPr>
+          <w:noProof/>
+        </w:rPr>
+        <w:t>2</w:t>
+      </w:r>
+      <w:r>
+        <w:rPr>
+          <w:noProof/>
+        </w:rPr>
+        <w:fldChar w:fldCharType="end"/>
+      </w:r>
       <w:r>
         <w:t xml:space="preserve"> - Get User Request IP.</w:t>
       </w:r>
-      <w:bookmarkEnd w:id="11"/>
+      <w:bookmarkEnd w:id="10"/>
     </w:p>
     <w:p>
       <w:pPr>
@@ -10801,22 +10835,35 @@
         <w:pStyle w:val="Caption"/>
         <w:jc w:val="center"/>
       </w:pPr>
-      <w:bookmarkStart w:id="12" w:name="_Toc103383973"/>
+      <w:bookmarkStart w:id="11" w:name="_Toc103383973"/>
       <w:r>
         <w:t xml:space="preserve">Figure </w:t>
       </w:r>
-      <w:fldSimple w:instr=" SEQ Figure \* ARABIC ">
-        <w:r>
-          <w:rPr>
-            <w:noProof/>
-          </w:rPr>
-          <w:t>3</w:t>
-        </w:r>
-      </w:fldSimple>
+      <w:r>
+        <w:fldChar w:fldCharType="begin"/>
+      </w:r>
+      <w:r>
+        <w:instrText xml:space="preserve"> SEQ Figure \* ARABIC </w:instrText>
+      </w:r>
+      <w:r>
+        <w:fldChar w:fldCharType="separate"/>
+      </w:r>
+      <w:r>
+        <w:rPr>
+          <w:noProof/>
+        </w:rPr>
+        <w:t>3</w:t>
+      </w:r>
+      <w:r>
+        <w:rPr>
+          <w:noProof/>
+        </w:rPr>
+        <w:fldChar w:fldCharType="end"/>
+      </w:r>
       <w:r>
         <w:t xml:space="preserve"> - Get User Request Country of Origin.</w:t>
       </w:r>
-      <w:bookmarkEnd w:id="12"/>
+      <w:bookmarkEnd w:id="11"/>
     </w:p>
     <w:p>
       <w:pPr>
@@ -11285,22 +11332,35 @@
         <w:pStyle w:val="Caption"/>
         <w:jc w:val="center"/>
       </w:pPr>
-      <w:bookmarkStart w:id="13" w:name="_Toc103383974"/>
+      <w:bookmarkStart w:id="12" w:name="_Toc103383974"/>
       <w:r>
         <w:t xml:space="preserve">Figure </w:t>
       </w:r>
-      <w:fldSimple w:instr=" SEQ Figure \* ARABIC ">
-        <w:r>
-          <w:rPr>
-            <w:noProof/>
-          </w:rPr>
-          <w:t>4</w:t>
-        </w:r>
-      </w:fldSimple>
+      <w:r>
+        <w:fldChar w:fldCharType="begin"/>
+      </w:r>
+      <w:r>
+        <w:instrText xml:space="preserve"> SEQ Figure \* ARABIC </w:instrText>
+      </w:r>
+      <w:r>
+        <w:fldChar w:fldCharType="separate"/>
+      </w:r>
+      <w:r>
+        <w:rPr>
+          <w:noProof/>
+        </w:rPr>
+        <w:t>4</w:t>
+      </w:r>
+      <w:r>
+        <w:rPr>
+          <w:noProof/>
+        </w:rPr>
+        <w:fldChar w:fldCharType="end"/>
+      </w:r>
       <w:r>
         <w:t xml:space="preserve"> - Send OTP to the User.</w:t>
       </w:r>
-      <w:bookmarkEnd w:id="13"/>
+      <w:bookmarkEnd w:id="12"/>
     </w:p>
     <w:p>
       <w:pPr>
@@ -12210,22 +12270,35 @@
         <w:pStyle w:val="Caption"/>
         <w:jc w:val="center"/>
       </w:pPr>
-      <w:bookmarkStart w:id="14" w:name="_Toc103383975"/>
+      <w:bookmarkStart w:id="13" w:name="_Toc103383975"/>
       <w:r>
         <w:t xml:space="preserve">Figure </w:t>
       </w:r>
-      <w:fldSimple w:instr=" SEQ Figure \* ARABIC ">
-        <w:r>
-          <w:rPr>
-            <w:noProof/>
-          </w:rPr>
-          <w:t>5</w:t>
-        </w:r>
-      </w:fldSimple>
+      <w:r>
+        <w:fldChar w:fldCharType="begin"/>
+      </w:r>
+      <w:r>
+        <w:instrText xml:space="preserve"> SEQ Figure \* ARABIC </w:instrText>
+      </w:r>
+      <w:r>
+        <w:fldChar w:fldCharType="separate"/>
+      </w:r>
+      <w:r>
+        <w:rPr>
+          <w:noProof/>
+        </w:rPr>
+        <w:t>5</w:t>
+      </w:r>
+      <w:r>
+        <w:rPr>
+          <w:noProof/>
+        </w:rPr>
+        <w:fldChar w:fldCharType="end"/>
+      </w:r>
       <w:r>
         <w:t xml:space="preserve"> - User enters Received OTP.</w:t>
       </w:r>
-      <w:bookmarkEnd w:id="14"/>
+      <w:bookmarkEnd w:id="13"/>
     </w:p>
     <w:p>
       <w:pPr>
@@ -12344,22 +12417,35 @@
         <w:pStyle w:val="Caption"/>
         <w:jc w:val="center"/>
       </w:pPr>
-      <w:bookmarkStart w:id="15" w:name="_Toc103383976"/>
+      <w:bookmarkStart w:id="14" w:name="_Toc103383976"/>
       <w:r>
         <w:t xml:space="preserve">Figure </w:t>
       </w:r>
-      <w:fldSimple w:instr=" SEQ Figure \* ARABIC ">
-        <w:r>
-          <w:rPr>
-            <w:noProof/>
-          </w:rPr>
-          <w:t>6</w:t>
-        </w:r>
-      </w:fldSimple>
+      <w:r>
+        <w:fldChar w:fldCharType="begin"/>
+      </w:r>
+      <w:r>
+        <w:instrText xml:space="preserve"> SEQ Figure \* ARABIC </w:instrText>
+      </w:r>
+      <w:r>
+        <w:fldChar w:fldCharType="separate"/>
+      </w:r>
+      <w:r>
+        <w:rPr>
+          <w:noProof/>
+        </w:rPr>
+        <w:t>6</w:t>
+      </w:r>
+      <w:r>
+        <w:rPr>
+          <w:noProof/>
+        </w:rPr>
+        <w:fldChar w:fldCharType="end"/>
+      </w:r>
       <w:r>
         <w:t xml:space="preserve"> - Correct OTP and Normal User Request.</w:t>
       </w:r>
-      <w:bookmarkEnd w:id="15"/>
+      <w:bookmarkEnd w:id="14"/>
     </w:p>
     <w:p>
       <w:pPr>
@@ -12421,22 +12507,35 @@
         <w:pStyle w:val="Caption"/>
         <w:jc w:val="center"/>
       </w:pPr>
-      <w:bookmarkStart w:id="16" w:name="_Toc103383977"/>
+      <w:bookmarkStart w:id="15" w:name="_Toc103383977"/>
       <w:r>
         <w:t xml:space="preserve">Figure </w:t>
       </w:r>
-      <w:fldSimple w:instr=" SEQ Figure \* ARABIC ">
-        <w:r>
-          <w:rPr>
-            <w:noProof/>
-          </w:rPr>
-          <w:t>7</w:t>
-        </w:r>
-      </w:fldSimple>
+      <w:r>
+        <w:fldChar w:fldCharType="begin"/>
+      </w:r>
+      <w:r>
+        <w:instrText xml:space="preserve"> SEQ Figure \* ARABIC </w:instrText>
+      </w:r>
+      <w:r>
+        <w:fldChar w:fldCharType="separate"/>
+      </w:r>
+      <w:r>
+        <w:rPr>
+          <w:noProof/>
+        </w:rPr>
+        <w:t>7</w:t>
+      </w:r>
+      <w:r>
+        <w:rPr>
+          <w:noProof/>
+        </w:rPr>
+        <w:fldChar w:fldCharType="end"/>
+      </w:r>
       <w:r>
         <w:t xml:space="preserve"> - Either Wrong OTP or Anomalistic User Request.</w:t>
       </w:r>
-      <w:bookmarkEnd w:id="16"/>
+      <w:bookmarkEnd w:id="15"/>
     </w:p>
     <w:p>
       <w:r>
@@ -12494,35 +12593,48 @@
         <w:pStyle w:val="Caption"/>
         <w:jc w:val="center"/>
       </w:pPr>
-      <w:bookmarkStart w:id="17" w:name="_Toc103383978"/>
+      <w:bookmarkStart w:id="16" w:name="_Toc103383978"/>
       <w:r>
         <w:t xml:space="preserve">Figure </w:t>
       </w:r>
-      <w:fldSimple w:instr=" SEQ Figure \* ARABIC ">
-        <w:r>
-          <w:rPr>
-            <w:noProof/>
-          </w:rPr>
-          <w:t>8</w:t>
-        </w:r>
-      </w:fldSimple>
+      <w:r>
+        <w:fldChar w:fldCharType="begin"/>
+      </w:r>
+      <w:r>
+        <w:instrText xml:space="preserve"> SEQ Figure \* ARABIC </w:instrText>
+      </w:r>
+      <w:r>
+        <w:fldChar w:fldCharType="separate"/>
+      </w:r>
+      <w:r>
+        <w:rPr>
+          <w:noProof/>
+        </w:rPr>
+        <w:t>8</w:t>
+      </w:r>
+      <w:r>
+        <w:rPr>
+          <w:noProof/>
+        </w:rPr>
+        <w:fldChar w:fldCharType="end"/>
+      </w:r>
       <w:r>
         <w:t xml:space="preserve"> - .txt Log File.</w:t>
       </w:r>
-      <w:bookmarkEnd w:id="17"/>
+      <w:bookmarkEnd w:id="16"/>
     </w:p>
     <w:p>
       <w:pPr>
         <w:pStyle w:val="Heading2"/>
         <w:jc w:val="both"/>
       </w:pPr>
-      <w:bookmarkStart w:id="18" w:name="_Toc99966786"/>
-      <w:bookmarkStart w:id="19" w:name="_Toc103441066"/>
+      <w:bookmarkStart w:id="17" w:name="_Toc99966786"/>
+      <w:bookmarkStart w:id="18" w:name="_Toc103441066"/>
       <w:r>
         <w:t>Machine Learning Model</w:t>
       </w:r>
+      <w:bookmarkEnd w:id="17"/>
       <w:bookmarkEnd w:id="18"/>
-      <w:bookmarkEnd w:id="19"/>
     </w:p>
     <w:p>
       <w:pPr>
@@ -12610,49 +12722,62 @@
         <w:pStyle w:val="Caption"/>
         <w:jc w:val="center"/>
       </w:pPr>
-      <w:bookmarkStart w:id="20" w:name="_Toc103383979"/>
+      <w:bookmarkStart w:id="19" w:name="_Toc103383979"/>
       <w:r>
         <w:t xml:space="preserve">Figure </w:t>
       </w:r>
-      <w:fldSimple w:instr=" SEQ Figure \* ARABIC ">
-        <w:r>
-          <w:rPr>
-            <w:noProof/>
-          </w:rPr>
-          <w:t>9</w:t>
-        </w:r>
-      </w:fldSimple>
+      <w:r>
+        <w:fldChar w:fldCharType="begin"/>
+      </w:r>
+      <w:r>
+        <w:instrText xml:space="preserve"> SEQ Figure \* ARABIC </w:instrText>
+      </w:r>
+      <w:r>
+        <w:fldChar w:fldCharType="separate"/>
+      </w:r>
+      <w:r>
+        <w:rPr>
+          <w:noProof/>
+        </w:rPr>
+        <w:t>9</w:t>
+      </w:r>
+      <w:r>
+        <w:rPr>
+          <w:noProof/>
+        </w:rPr>
+        <w:fldChar w:fldCharType="end"/>
+      </w:r>
       <w:r>
         <w:t xml:space="preserve"> - Sample Training Data.</w:t>
       </w:r>
+      <w:bookmarkEnd w:id="19"/>
+    </w:p>
+    <w:p>
+      <w:pPr>
+        <w:jc w:val="both"/>
+      </w:pPr>
+      <w:r>
+        <w:t xml:space="preserve">As it can be seen from the sample dataset, there aren’t many features in the </w:t>
+      </w:r>
+      <w:r>
+        <w:t xml:space="preserve">dataset and the dataset is also of the binary </w:t>
+      </w:r>
+      <w:r>
+        <w:t xml:space="preserve">classification paradigm. The requirements to digest this dataset therefore are not that high. To this extent, as a proof-of-concept for this research, Logistic Regression will be applied to the dataset. The reasoning behind the selection of Logistic Regression is the fact that it is simple to understand, lightweight and easily implementable. This will help in faster and more efficient development of the </w:t>
+      </w:r>
+      <w:r>
+        <w:t>complete project.</w:t>
+      </w:r>
+    </w:p>
+    <w:p>
+      <w:pPr>
+        <w:pStyle w:val="Heading2"/>
+      </w:pPr>
+      <w:bookmarkStart w:id="20" w:name="_Toc103441067"/>
+      <w:r>
+        <w:t>Data Preprocessing</w:t>
+      </w:r>
       <w:bookmarkEnd w:id="20"/>
-    </w:p>
-    <w:p>
-      <w:pPr>
-        <w:jc w:val="both"/>
-      </w:pPr>
-      <w:r>
-        <w:t xml:space="preserve">As it can be seen from the sample dataset, there aren’t many features in the </w:t>
-      </w:r>
-      <w:r>
-        <w:t xml:space="preserve">dataset and the dataset is also of the binary </w:t>
-      </w:r>
-      <w:r>
-        <w:t xml:space="preserve">classification paradigm. The requirements to digest this dataset therefore are not that high. To this extent, as a proof-of-concept for this research, Logistic Regression will be applied to the dataset. The reasoning behind the selection of Logistic Regression is the fact that it is simple to understand, lightweight and easily implementable. This will help in faster and more efficient development of the </w:t>
-      </w:r>
-      <w:r>
-        <w:t>complete project.</w:t>
-      </w:r>
-    </w:p>
-    <w:p>
-      <w:pPr>
-        <w:pStyle w:val="Heading2"/>
-      </w:pPr>
-      <w:bookmarkStart w:id="21" w:name="_Toc103441067"/>
-      <w:r>
-        <w:t>Data Preprocessing</w:t>
-      </w:r>
-      <w:bookmarkEnd w:id="21"/>
     </w:p>
     <w:p>
       <w:pPr>
@@ -12714,22 +12839,35 @@
         <w:pStyle w:val="Caption"/>
         <w:jc w:val="center"/>
       </w:pPr>
-      <w:bookmarkStart w:id="22" w:name="_Toc103383980"/>
+      <w:bookmarkStart w:id="21" w:name="_Toc103383980"/>
       <w:r>
         <w:t xml:space="preserve">Figure </w:t>
       </w:r>
-      <w:fldSimple w:instr=" SEQ Figure \* ARABIC ">
-        <w:r>
-          <w:rPr>
-            <w:noProof/>
-          </w:rPr>
-          <w:t>10</w:t>
-        </w:r>
-      </w:fldSimple>
+      <w:r>
+        <w:fldChar w:fldCharType="begin"/>
+      </w:r>
+      <w:r>
+        <w:instrText xml:space="preserve"> SEQ Figure \* ARABIC </w:instrText>
+      </w:r>
+      <w:r>
+        <w:fldChar w:fldCharType="separate"/>
+      </w:r>
+      <w:r>
+        <w:rPr>
+          <w:noProof/>
+        </w:rPr>
+        <w:t>10</w:t>
+      </w:r>
+      <w:r>
+        <w:rPr>
+          <w:noProof/>
+        </w:rPr>
+        <w:fldChar w:fldCharType="end"/>
+      </w:r>
       <w:r>
         <w:t xml:space="preserve"> - Total Data Count and Null Value Count.</w:t>
       </w:r>
-      <w:bookmarkEnd w:id="22"/>
+      <w:bookmarkEnd w:id="21"/>
     </w:p>
     <w:p>
       <w:pPr>
@@ -12800,18 +12938,31 @@
         <w:pStyle w:val="Caption"/>
         <w:jc w:val="center"/>
       </w:pPr>
-      <w:bookmarkStart w:id="23" w:name="_Toc103383981"/>
+      <w:bookmarkStart w:id="22" w:name="_Toc103383981"/>
       <w:r>
         <w:t xml:space="preserve">Figure </w:t>
       </w:r>
-      <w:fldSimple w:instr=" SEQ Figure \* ARABIC ">
-        <w:r>
-          <w:rPr>
-            <w:noProof/>
-          </w:rPr>
-          <w:t>11</w:t>
-        </w:r>
-      </w:fldSimple>
+      <w:r>
+        <w:fldChar w:fldCharType="begin"/>
+      </w:r>
+      <w:r>
+        <w:instrText xml:space="preserve"> SEQ Figure \* ARABIC </w:instrText>
+      </w:r>
+      <w:r>
+        <w:fldChar w:fldCharType="separate"/>
+      </w:r>
+      <w:r>
+        <w:rPr>
+          <w:noProof/>
+        </w:rPr>
+        <w:t>11</w:t>
+      </w:r>
+      <w:r>
+        <w:rPr>
+          <w:noProof/>
+        </w:rPr>
+        <w:fldChar w:fldCharType="end"/>
+      </w:r>
       <w:r>
         <w:t xml:space="preserve"> - Selecting Not Null Instances and Reinitializing the </w:t>
       </w:r>
@@ -12821,7 +12972,7 @@
       <w:r>
         <w:t>.</w:t>
       </w:r>
-      <w:bookmarkEnd w:id="23"/>
+      <w:bookmarkEnd w:id="22"/>
     </w:p>
     <w:p>
       <w:r>
@@ -12879,22 +13030,35 @@
         <w:pStyle w:val="Caption"/>
         <w:jc w:val="center"/>
       </w:pPr>
-      <w:bookmarkStart w:id="24" w:name="_Toc103383982"/>
+      <w:bookmarkStart w:id="23" w:name="_Toc103383982"/>
       <w:r>
         <w:t xml:space="preserve">Figure </w:t>
       </w:r>
-      <w:fldSimple w:instr=" SEQ Figure \* ARABIC ">
-        <w:r>
-          <w:rPr>
-            <w:noProof/>
-          </w:rPr>
-          <w:t>12</w:t>
-        </w:r>
-      </w:fldSimple>
+      <w:r>
+        <w:fldChar w:fldCharType="begin"/>
+      </w:r>
+      <w:r>
+        <w:instrText xml:space="preserve"> SEQ Figure \* ARABIC </w:instrText>
+      </w:r>
+      <w:r>
+        <w:fldChar w:fldCharType="separate"/>
+      </w:r>
+      <w:r>
+        <w:rPr>
+          <w:noProof/>
+        </w:rPr>
+        <w:t>12</w:t>
+      </w:r>
+      <w:r>
+        <w:rPr>
+          <w:noProof/>
+        </w:rPr>
+        <w:fldChar w:fldCharType="end"/>
+      </w:r>
       <w:r>
         <w:t xml:space="preserve"> - Null Count, Dataframe Length and Unique Count.</w:t>
       </w:r>
-      <w:bookmarkEnd w:id="24"/>
+      <w:bookmarkEnd w:id="23"/>
     </w:p>
     <w:p>
       <w:pPr>
@@ -12979,22 +13143,35 @@
         <w:pStyle w:val="Caption"/>
         <w:jc w:val="center"/>
       </w:pPr>
-      <w:bookmarkStart w:id="25" w:name="_Toc103383983"/>
+      <w:bookmarkStart w:id="24" w:name="_Toc103383983"/>
       <w:r>
         <w:t xml:space="preserve">Figure </w:t>
       </w:r>
-      <w:fldSimple w:instr=" SEQ Figure \* ARABIC ">
-        <w:r>
-          <w:rPr>
-            <w:noProof/>
-          </w:rPr>
-          <w:t>13</w:t>
-        </w:r>
-      </w:fldSimple>
+      <w:r>
+        <w:fldChar w:fldCharType="begin"/>
+      </w:r>
+      <w:r>
+        <w:instrText xml:space="preserve"> SEQ Figure \* ARABIC </w:instrText>
+      </w:r>
+      <w:r>
+        <w:fldChar w:fldCharType="separate"/>
+      </w:r>
+      <w:r>
+        <w:rPr>
+          <w:noProof/>
+        </w:rPr>
+        <w:t>13</w:t>
+      </w:r>
+      <w:r>
+        <w:rPr>
+          <w:noProof/>
+        </w:rPr>
+        <w:fldChar w:fldCharType="end"/>
+      </w:r>
       <w:r>
         <w:t xml:space="preserve"> - Normal Count vs Anomaly Count</w:t>
       </w:r>
-      <w:bookmarkEnd w:id="25"/>
+      <w:bookmarkEnd w:id="24"/>
     </w:p>
     <w:p>
       <w:pPr>
@@ -13061,22 +13238,35 @@
         <w:pStyle w:val="Caption"/>
         <w:jc w:val="center"/>
       </w:pPr>
-      <w:bookmarkStart w:id="26" w:name="_Toc103383984"/>
+      <w:bookmarkStart w:id="25" w:name="_Toc103383984"/>
       <w:r>
         <w:t xml:space="preserve">Figure </w:t>
       </w:r>
-      <w:fldSimple w:instr=" SEQ Figure \* ARABIC ">
-        <w:r>
-          <w:rPr>
-            <w:noProof/>
-          </w:rPr>
-          <w:t>14</w:t>
-        </w:r>
-      </w:fldSimple>
+      <w:r>
+        <w:fldChar w:fldCharType="begin"/>
+      </w:r>
+      <w:r>
+        <w:instrText xml:space="preserve"> SEQ Figure \* ARABIC </w:instrText>
+      </w:r>
+      <w:r>
+        <w:fldChar w:fldCharType="separate"/>
+      </w:r>
+      <w:r>
+        <w:rPr>
+          <w:noProof/>
+        </w:rPr>
+        <w:t>14</w:t>
+      </w:r>
+      <w:r>
+        <w:rPr>
+          <w:noProof/>
+        </w:rPr>
+        <w:fldChar w:fldCharType="end"/>
+      </w:r>
       <w:r>
         <w:t xml:space="preserve"> - Label Encoding the Dataset.</w:t>
       </w:r>
-      <w:bookmarkEnd w:id="26"/>
+      <w:bookmarkEnd w:id="25"/>
     </w:p>
     <w:p>
       <w:pPr>
@@ -13161,22 +13351,35 @@
         <w:pStyle w:val="Caption"/>
         <w:jc w:val="center"/>
       </w:pPr>
-      <w:bookmarkStart w:id="27" w:name="_Toc103383985"/>
+      <w:bookmarkStart w:id="26" w:name="_Toc103383985"/>
       <w:r>
         <w:t xml:space="preserve">Figure </w:t>
       </w:r>
-      <w:fldSimple w:instr=" SEQ Figure \* ARABIC ">
-        <w:r>
-          <w:rPr>
-            <w:noProof/>
-          </w:rPr>
-          <w:t>15</w:t>
-        </w:r>
-      </w:fldSimple>
+      <w:r>
+        <w:fldChar w:fldCharType="begin"/>
+      </w:r>
+      <w:r>
+        <w:instrText xml:space="preserve"> SEQ Figure \* ARABIC </w:instrText>
+      </w:r>
+      <w:r>
+        <w:fldChar w:fldCharType="separate"/>
+      </w:r>
+      <w:r>
+        <w:rPr>
+          <w:noProof/>
+        </w:rPr>
+        <w:t>15</w:t>
+      </w:r>
+      <w:r>
+        <w:rPr>
+          <w:noProof/>
+        </w:rPr>
+        <w:fldChar w:fldCharType="end"/>
+      </w:r>
       <w:r>
         <w:t xml:space="preserve"> - Splitting the Dataset into Testing and Training Sets.</w:t>
       </w:r>
-      <w:bookmarkEnd w:id="27"/>
+      <w:bookmarkEnd w:id="26"/>
     </w:p>
     <w:p>
       <w:r>
@@ -13234,22 +13437,35 @@
         <w:pStyle w:val="Caption"/>
         <w:jc w:val="center"/>
       </w:pPr>
-      <w:bookmarkStart w:id="28" w:name="_Toc103383986"/>
+      <w:bookmarkStart w:id="27" w:name="_Toc103383986"/>
       <w:r>
         <w:t xml:space="preserve">Figure </w:t>
       </w:r>
-      <w:fldSimple w:instr=" SEQ Figure \* ARABIC ">
-        <w:r>
-          <w:rPr>
-            <w:noProof/>
-          </w:rPr>
-          <w:t>16</w:t>
-        </w:r>
-      </w:fldSimple>
+      <w:r>
+        <w:fldChar w:fldCharType="begin"/>
+      </w:r>
+      <w:r>
+        <w:instrText xml:space="preserve"> SEQ Figure \* ARABIC </w:instrText>
+      </w:r>
+      <w:r>
+        <w:fldChar w:fldCharType="separate"/>
+      </w:r>
+      <w:r>
+        <w:rPr>
+          <w:noProof/>
+        </w:rPr>
+        <w:t>16</w:t>
+      </w:r>
+      <w:r>
+        <w:rPr>
+          <w:noProof/>
+        </w:rPr>
+        <w:fldChar w:fldCharType="end"/>
+      </w:r>
       <w:r>
         <w:t xml:space="preserve"> - Model Fitting, Performance Metrics and Model Pickling.</w:t>
       </w:r>
-      <w:bookmarkEnd w:id="28"/>
+      <w:bookmarkEnd w:id="27"/>
     </w:p>
     <w:p>
       <w:pPr>
@@ -13264,13 +13480,13 @@
         <w:pStyle w:val="Heading1"/>
         <w:jc w:val="both"/>
       </w:pPr>
-      <w:bookmarkStart w:id="29" w:name="_Results,_Analysis_and"/>
-      <w:bookmarkStart w:id="30" w:name="_Toc103441068"/>
+      <w:bookmarkStart w:id="28" w:name="_Results,_Analysis_and"/>
+      <w:bookmarkStart w:id="29" w:name="_Toc103441068"/>
+      <w:bookmarkEnd w:id="28"/>
+      <w:r>
+        <w:t>Results, Analysis and Evaluation</w:t>
+      </w:r>
       <w:bookmarkEnd w:id="29"/>
-      <w:r>
-        <w:t>Results, Analysis and Evaluation</w:t>
-      </w:r>
-      <w:bookmarkEnd w:id="30"/>
     </w:p>
     <w:p>
       <w:pPr>
@@ -13403,11 +13619,11 @@
         <w:pStyle w:val="Heading1"/>
         <w:jc w:val="both"/>
       </w:pPr>
-      <w:bookmarkStart w:id="31" w:name="_Toc103441069"/>
+      <w:bookmarkStart w:id="30" w:name="_Toc103441069"/>
       <w:r>
         <w:t>Conclusion</w:t>
       </w:r>
-      <w:bookmarkEnd w:id="31"/>
+      <w:bookmarkEnd w:id="30"/>
     </w:p>
     <w:p>
       <w:pPr>
@@ -13444,11 +13660,11 @@
         <w:pStyle w:val="Heading1"/>
         <w:jc w:val="both"/>
       </w:pPr>
-      <w:bookmarkStart w:id="32" w:name="_Toc103441070"/>
+      <w:bookmarkStart w:id="31" w:name="_Toc103441070"/>
       <w:r>
         <w:t>Recommendations</w:t>
       </w:r>
-      <w:bookmarkEnd w:id="32"/>
+      <w:bookmarkEnd w:id="31"/>
     </w:p>
     <w:p>
       <w:pPr>
@@ -13507,12 +13723,12 @@
         <w:pStyle w:val="Heading1"/>
         <w:jc w:val="both"/>
       </w:pPr>
-      <w:bookmarkStart w:id="33" w:name="_Toc103441071"/>
+      <w:bookmarkStart w:id="32" w:name="_Toc103441071"/>
       <w:r>
         <w:lastRenderedPageBreak/>
         <w:t>References</w:t>
       </w:r>
-      <w:bookmarkEnd w:id="33"/>
+      <w:bookmarkEnd w:id="32"/>
     </w:p>
     <w:p>
       <w:pPr>
@@ -16127,6 +16343,7 @@
     <w:rsid w:val="00936A1A"/>
     <w:rsid w:val="00AC2E85"/>
     <w:rsid w:val="00B23F69"/>
+    <w:rsid w:val="00E050AD"/>
     <w:rsid w:val="00F2175C"/>
   </w:rsids>
   <m:mathPr>

</xml_diff>